<commit_message>
Peer Review Push 1
</commit_message>
<xml_diff>
--- a/products/manuscript/Manuscript.docx
+++ b/products/manuscript/Manuscript.docx
@@ -101,7 +101,7 @@
         <w:pStyle w:val="Date"/>
       </w:pPr>
       <w:r>
-        <w:t xml:space="preserve">4/7/23</w:t>
+        <w:t xml:space="preserve">4/21/23</w:t>
       </w:r>
     </w:p>
     <w:bookmarkStart w:id="20" w:name="summary"/>
@@ -127,7 +127,7 @@
       </w:r>
     </w:p>
     <w:bookmarkEnd w:id="20"/>
-    <w:bookmarkStart w:id="23" w:name="introduction"/>
+    <w:bookmarkStart w:id="25" w:name="introduction"/>
     <w:p>
       <w:pPr>
         <w:pStyle w:val="Heading1"/>
@@ -136,13 +136,13 @@
         <w:t xml:space="preserve">2. Introduction</w:t>
       </w:r>
     </w:p>
-    <w:bookmarkStart w:id="21" w:name="general-background-information"/>
+    <w:bookmarkStart w:id="23" w:name="background"/>
     <w:p>
       <w:pPr>
         <w:pStyle w:val="Heading2"/>
       </w:pPr>
       <w:r>
-        <w:t xml:space="preserve">2.1 General Background Information</w:t>
+        <w:t xml:space="preserve">2.1 Background</w:t>
       </w:r>
     </w:p>
     <w:p>
@@ -177,7 +177,21 @@
         <w:pStyle w:val="BodyText"/>
       </w:pPr>
       <w:r>
-        <w:t xml:space="preserve">The Centers for Medicare and Medicaid Services (CMS) reports measures of nursing home quality on their Care Compare website (https://www.medicare.gov/care-compare/). These measures of care include ownership details, health inspection ratings, staffing ratings, and quality measures. Data are searchable and comparable on the website for all participating nursing homes. Aggregate data sets are also available for download.</w:t>
+        <w:t xml:space="preserve">The Centers for Medicare and Medicaid Services (CMS) reports measures of nursing home quality on their</w:t>
+      </w:r>
+      <w:r>
+        <w:t xml:space="preserve"> </w:t>
+      </w:r>
+      <w:hyperlink r:id="rId21">
+        <w:r>
+          <w:rPr>
+            <w:rStyle w:val="Hyperlink"/>
+          </w:rPr>
+          <w:t xml:space="preserve">Care Compare website</w:t>
+        </w:r>
+      </w:hyperlink>
+      <w:r>
+        <w:t xml:space="preserve">. These measures of care include ownership details, health inspection ratings, staffing ratings, and quality measures. Data are searchable and comparable on the website for all participating nursing homes. Aggregate data sets are also available for download.</w:t>
       </w:r>
     </w:p>
     <w:p>
@@ -185,7 +199,24 @@
         <w:pStyle w:val="BodyText"/>
       </w:pPr>
       <w:r>
-        <w:t xml:space="preserve">Federal law requires all nursing homes to provide enough staff to safely care for residents. Nursing home reports daily staffing hours to Medicare in the payroll based journal. Using this information, Medicare calculates a ratio of staffing hours per resident day, the percent of nurse staff that stop working at the facility (turnover), and the number of administrators who have left the facility within a given year and reports the data publicly. CMS also creates a staffing star measure that is adjusted based off the needs of the residents in each home and is compiled using aggregated metrics about the RN staffing levels, total staffing hours, weekend staffing hours, total nurse turnover, RN turnover, and administrator turnover. (https://www.medicare.gov/care-compare/resources/nursing-home/staffing).</w:t>
+        <w:t xml:space="preserve">Federal law requires all nursing homes to provide enough staff to safely care for residents. Nursing home reports daily staffing hours to Medicare in the payroll based journal. Using this information, Medicare calculates a ratio of staffing hours per resident day, the percent of nurse staff that stop working at the facility (turnover), and the number of administrators who have left the facility within a given year and reports the data publicly. CMS also creates a</w:t>
+      </w:r>
+      <w:r>
+        <w:t xml:space="preserve"> </w:t>
+      </w:r>
+      <w:hyperlink r:id="rId22">
+        <w:r>
+          <w:rPr>
+            <w:rStyle w:val="Hyperlink"/>
+          </w:rPr>
+          <w:t xml:space="preserve">staffing star measure</w:t>
+        </w:r>
+      </w:hyperlink>
+      <w:r>
+        <w:t xml:space="preserve"> </w:t>
+      </w:r>
+      <w:r>
+        <w:t xml:space="preserve">that is adjusted based off the needs of the residents in each home and is compiled using aggregated metrics about the RN staffing levels, total staffing hours, weekend staffing hours, total nurse turnover, RN turnover, and administrator turnover.</w:t>
       </w:r>
     </w:p>
     <w:p>
@@ -212,8 +243,8 @@
         <w:t xml:space="preserve">that became reported for the first time in October 2022, with data collected throughout FY 2019. The HAI requiring hospitalization metric estimates the risk-standardized rate of HAIs that are acquired during SNF care and result in hospitalization. The measure is calculated on Medicare claims data from fee-for-service beneficiaries residing within a nursing home. The measure requires no additional reporting from nursing home staff, and relies entirely on administrative claim data and is based on principal diagnosis on the Medicare inpatient (IP) claims of SNF residents.</w:t>
       </w:r>
     </w:p>
-    <w:bookmarkEnd w:id="21"/>
-    <w:bookmarkStart w:id="22" w:name="study-objectives"/>
+    <w:bookmarkEnd w:id="23"/>
+    <w:bookmarkStart w:id="24" w:name="study-objectives"/>
     <w:p>
       <w:pPr>
         <w:pStyle w:val="Heading2"/>
@@ -244,9 +275,9 @@
         <w:br w:type="page"/>
       </w:r>
     </w:p>
-    <w:bookmarkEnd w:id="22"/>
-    <w:bookmarkEnd w:id="23"/>
-    <w:bookmarkStart w:id="28" w:name="methods"/>
+    <w:bookmarkEnd w:id="24"/>
+    <w:bookmarkEnd w:id="25"/>
+    <w:bookmarkStart w:id="30" w:name="methods"/>
     <w:p>
       <w:pPr>
         <w:pStyle w:val="Heading1"/>
@@ -255,7 +286,7 @@
         <w:t xml:space="preserve">3. Methods</w:t>
       </w:r>
     </w:p>
-    <w:bookmarkStart w:id="25" w:name="data-acquisition"/>
+    <w:bookmarkStart w:id="27" w:name="data-acquisition"/>
     <w:p>
       <w:pPr>
         <w:pStyle w:val="Heading2"/>
@@ -274,7 +305,7 @@
       <w:r>
         <w:t xml:space="preserve"> </w:t>
       </w:r>
-      <w:hyperlink r:id="rId24">
+      <w:hyperlink r:id="rId26">
         <w:r>
           <w:rPr>
             <w:rStyle w:val="Hyperlink"/>
@@ -299,7 +330,7 @@
         <w:pStyle w:val="BodyText"/>
       </w:pPr>
       <w:r>
-        <w:t xml:space="preserve">Second, we addend the provider information with aggregated data reported as part ofthe Skilled Nursing Facility Quality Reporting Program. CMS aggregates data from the over 15,000 certified nursing homes for a number of quality metrics. They provide these metrics on their Care Compare site referenced above.</w:t>
+        <w:t xml:space="preserve">Second, we addend the provider information with aggregated data reported as part of the Skilled Nursing Facility Quality Reporting Program. CMS aggregates data from the over 15,000 certified nursing homes for a number of quality metrics. They provide these metrics on their Care Compare site referenced above.</w:t>
       </w:r>
     </w:p>
     <w:p>
@@ -310,8 +341,8 @@
         <w:t xml:space="preserve">The primary QRP metric of interest for this study is titled S_039_01: Percentage of patients who acquired a healthcare-associated infection during their SNF stay that resulted in hospitalization. This percentage is shown both as the observed rate and as a risk standardized rate. The HAI requiring hospitalization metric is also given as a categorical variable, where the nursing home is compared to all other nursing homes in that time period and categorized as average, significantly worse than average, or significantly better than average.</w:t>
       </w:r>
     </w:p>
-    <w:bookmarkEnd w:id="25"/>
-    <w:bookmarkStart w:id="26" w:name="data-cleaning"/>
+    <w:bookmarkEnd w:id="27"/>
+    <w:bookmarkStart w:id="28" w:name="data-cleaning"/>
     <w:p>
       <w:pPr>
         <w:pStyle w:val="Heading2"/>
@@ -328,8 +359,8 @@
         <w:t xml:space="preserve">Data from both data sets will be merged together using a unique facility identifier, the CMS Certification Number (CCN). We will subset our data set to include only nursing homes with complete provider information and HAI requiring hospitalization metrics. Nursing homes with missing data will be excluded from analysis.</w:t>
       </w:r>
     </w:p>
-    <w:bookmarkEnd w:id="26"/>
-    <w:bookmarkStart w:id="27" w:name="statistical-analysis"/>
+    <w:bookmarkEnd w:id="28"/>
+    <w:bookmarkStart w:id="29" w:name="statistical-analysis"/>
     <w:p>
       <w:pPr>
         <w:pStyle w:val="Heading2"/>
@@ -343,7 +374,7 @@
         <w:pStyle w:val="FirstParagraph"/>
       </w:pPr>
       <w:r>
-        <w:t xml:space="preserve">First, we describe the distribution of adjusted average total staffing and risk standardized rate of HAIs requiring hospitalization by nursing home. We also describe the frequency and percent of the categorical staffing rating and HAI categorization (better, worse, or same as average). Second, we consider bivariate associations of the risk standardized infection rate by the staffing rating variable.</w:t>
+        <w:t xml:space="preserve">First, we describe the distribution of adjusted average total staffing and risk standardized rate of HAIs requiring hospitalization by nursing home. We also describe the frequency and percent of the categorical staffing rating and HAI categorization (better, worse, or same as average).</w:t>
       </w:r>
     </w:p>
     <w:p>
@@ -351,6 +382,14 @@
         <w:pStyle w:val="BodyText"/>
       </w:pPr>
       <w:r>
+        <w:t xml:space="preserve">Second, we consider bivariate associations of the risk standardized infection rate by the staffing rating variable.</w:t>
+      </w:r>
+    </w:p>
+    <w:p>
+      <w:pPr>
+        <w:pStyle w:val="BodyText"/>
+      </w:pPr>
+      <w:r>
         <w:t xml:space="preserve">Third, we create multivariable models that assess the relationship between the risk standardized HAI rate (outcome) and the total average staffing per resident per day and staffing rating, while adjusting for important nursing home characteristics as identified through the literature including: ownership, number of health violation, health inspection score, and average number of residents per day. For our multivariable models, we aim to determine if the total average staffing per resident per day and staffing rating are independently associated with the outcome.</w:t>
       </w:r>
     </w:p>
@@ -367,9 +406,9 @@
         <w:br w:type="page"/>
       </w:r>
     </w:p>
-    <w:bookmarkEnd w:id="27"/>
-    <w:bookmarkEnd w:id="28"/>
-    <w:bookmarkStart w:id="38" w:name="results"/>
+    <w:bookmarkEnd w:id="29"/>
+    <w:bookmarkEnd w:id="30"/>
+    <w:bookmarkStart w:id="55" w:name="results"/>
     <w:p>
       <w:pPr>
         <w:pStyle w:val="Heading1"/>
@@ -378,7 +417,7 @@
         <w:t xml:space="preserve">4. Results</w:t>
       </w:r>
     </w:p>
-    <w:bookmarkStart w:id="30" w:name="exploratorydescriptive-analysis"/>
+    <w:bookmarkStart w:id="31" w:name="exploratorydescriptive-analysis"/>
     <w:p>
       <w:pPr>
         <w:pStyle w:val="Heading2"/>
@@ -400,34 +439,598 @@
         <w:pStyle w:val="BodyText"/>
       </w:pPr>
       <w:r>
-        <w:t xml:space="preserve">Figure 1</w:t>
-      </w:r>
-    </w:p>
+        <w:t xml:space="preserve">Distributions of all variables are included in the Appendix.</w:t>
+      </w:r>
+    </w:p>
+    <w:bookmarkEnd w:id="31"/>
+    <w:bookmarkStart w:id="54" w:name="statistical-analysis-1"/>
+    <w:p>
+      <w:pPr>
+        <w:pStyle w:val="Heading2"/>
+      </w:pPr>
+      <w:r>
+        <w:t xml:space="preserve">4.2 Statistical analysis</w:t>
+      </w:r>
+    </w:p>
+    <w:bookmarkStart w:id="42" w:name="univariate-analysis"/>
+    <w:p>
+      <w:pPr>
+        <w:pStyle w:val="Heading3"/>
+      </w:pPr>
+      <w:r>
+        <w:t xml:space="preserve">4.2.1 Univariate Analysis</w:t>
+      </w:r>
+    </w:p>
+    <w:p>
+      <w:pPr>
+        <w:pStyle w:val="FirstParagraph"/>
+      </w:pPr>
+      <w:r>
+        <w:t xml:space="preserve">Overall, 408 (4%) of nursing homes had an adjusted rate worse than average (mean rate: 12.3), and 149 (1%) had an adjusted rate categorized as better than average (mean rate: 4.4). The mean adjusted rate of HAIs requiring hospitalization for 9,945 nursing homes categorized no different than average was 7.5. The adjusted HAI rates are visualized in Figure 1.</w:t>
+      </w:r>
+    </w:p>
+    <w:tbl>
+      <w:tblPr>
+        <w:tblStyle w:val="Table"/>
+        <w:tblW w:type="pct" w:w="5000"/>
+        <w:tblLook w:firstRow="0" w:lastRow="0" w:firstColumn="0" w:lastColumn="0" w:noHBand="0" w:noVBand="0" w:val="0000"/>
+      </w:tblPr>
+      <w:tblGrid>
+        <w:gridCol w:w="7920"/>
+      </w:tblGrid>
+      <w:tr>
+        <w:tc>
+          <w:tcPr/>
+          <w:bookmarkStart w:id="35" w:name="fig-result1"/>
+          <w:p>
+            <w:pPr>
+              <w:pStyle w:val="Figure"/>
+              <w:jc w:val="center"/>
+            </w:pPr>
+            <w:r>
+              <w:drawing>
+                <wp:inline>
+                  <wp:extent cx="5334000" cy="3297719"/>
+                  <wp:effectExtent b="0" l="0" r="0" t="0"/>
+                  <wp:docPr descr="" title="" id="33" name="Picture"/>
+                  <a:graphic>
+                    <a:graphicData uri="http://schemas.openxmlformats.org/drawingml/2006/picture">
+                      <pic:pic>
+                        <pic:nvPicPr>
+                          <pic:cNvPr descr="../../results/RiskStandardized_HAI_Rate_distribution.png" id="34" name="Picture"/>
+                          <pic:cNvPicPr>
+                            <a:picLocks noChangeArrowheads="1" noChangeAspect="1"/>
+                          </pic:cNvPicPr>
+                        </pic:nvPicPr>
+                        <pic:blipFill>
+                          <a:blip r:embed="rId32"/>
+                          <a:stretch>
+                            <a:fillRect/>
+                          </a:stretch>
+                        </pic:blipFill>
+                        <pic:spPr bwMode="auto">
+                          <a:xfrm>
+                            <a:off x="0" y="0"/>
+                            <a:ext cx="5334000" cy="3297719"/>
+                          </a:xfrm>
+                          <a:prstGeom prst="rect">
+                            <a:avLst/>
+                          </a:prstGeom>
+                          <a:noFill/>
+                          <a:ln w="9525">
+                            <a:noFill/>
+                            <a:headEnd/>
+                            <a:tailEnd/>
+                          </a:ln>
+                        </pic:spPr>
+                      </pic:pic>
+                    </a:graphicData>
+                  </a:graphic>
+                </wp:inline>
+              </w:drawing>
+            </w:r>
+          </w:p>
+          <w:p>
+            <w:pPr>
+              <w:jc w:val="center"/>
+            </w:pPr>
+            <w:pPr>
+              <w:jc w:val="start"/>
+              <w:spacing w:before="200"/>
+              <w:pStyle w:val="ImageCaption"/>
+            </w:pPr>
+            <w:r>
+              <w:t xml:space="preserve">Figure 1: Risk Standardized Rate of HAI by Nursing Home</w:t>
+            </w:r>
+          </w:p>
+          <w:bookmarkEnd w:id="35"/>
+        </w:tc>
+      </w:tr>
+    </w:tbl>
     <w:p>
       <w:pPr>
         <w:pStyle w:val="BodyText"/>
       </w:pPr>
-      <w:hyperlink w:anchor="tbl-summarytable">
-        <w:r>
-          <w:rPr>
-            <w:rStyle w:val="Hyperlink"/>
-          </w:rPr>
-          <w:t xml:space="preserve">Table 1</w:t>
-        </w:r>
-      </w:hyperlink>
-      <w:r>
-        <w:t xml:space="preserve"> </w:t>
-      </w:r>
-      <w:r>
-        <w:t xml:space="preserve">shows a summary of the data.</w:t>
-      </w:r>
-    </w:p>
+      <w:r>
+        <w:t xml:space="preserve">Overall, 3,117 (30%) of nursing homes had a staffing rating of 1, and no data available for the total staffing per resident per day. Another 154 (1%) of nursing homes were missing staffing rating and staffing measures. The distribution stratified by staffing rating is shown in Figure 2. The average adjusted total staffing rate was 3.36 for for staffing rating of 2 stars, 3.76 for staffing rating of 3 stars, 4.01 for staffing rating of 4 stars, and 5.30 for a staffing rating of 5 stars.</w:t>
+      </w:r>
+    </w:p>
+    <w:p>
+      <w:pPr>
+        <w:pStyle w:val="SourceCode"/>
+      </w:pPr>
+      <w:r>
+        <w:rPr>
+          <w:rStyle w:val="CommentTok"/>
+        </w:rPr>
+        <w:t xml:space="preserve">#| label: fig-result2</w:t>
+      </w:r>
+      <w:r>
+        <w:br/>
+      </w:r>
+      <w:r>
+        <w:rPr>
+          <w:rStyle w:val="CommentTok"/>
+        </w:rPr>
+        <w:t xml:space="preserve">#| fig-cap: "Total Staff Per Resident Per Day by Nursing Home"</w:t>
+      </w:r>
+      <w:r>
+        <w:br/>
+      </w:r>
+      <w:r>
+        <w:rPr>
+          <w:rStyle w:val="CommentTok"/>
+        </w:rPr>
+        <w:t xml:space="preserve">#| echo: FALSE</w:t>
+      </w:r>
+      <w:r>
+        <w:br/>
+      </w:r>
+      <w:r>
+        <w:rPr>
+          <w:rStyle w:val="NormalTok"/>
+        </w:rPr>
+        <w:t xml:space="preserve">knitr</w:t>
+      </w:r>
+      <w:r>
+        <w:rPr>
+          <w:rStyle w:val="SpecialCharTok"/>
+        </w:rPr>
+        <w:t xml:space="preserve">::</w:t>
+      </w:r>
+      <w:r>
+        <w:rPr>
+          <w:rStyle w:val="FunctionTok"/>
+        </w:rPr>
+        <w:t xml:space="preserve">include_graphics</w:t>
+      </w:r>
+      <w:r>
+        <w:rPr>
+          <w:rStyle w:val="NormalTok"/>
+        </w:rPr>
+        <w:t xml:space="preserve">(</w:t>
+      </w:r>
+      <w:r>
+        <w:rPr>
+          <w:rStyle w:val="FunctionTok"/>
+        </w:rPr>
+        <w:t xml:space="preserve">here</w:t>
+      </w:r>
+      <w:r>
+        <w:rPr>
+          <w:rStyle w:val="NormalTok"/>
+        </w:rPr>
+        <w:t xml:space="preserve">(</w:t>
+      </w:r>
+      <w:r>
+        <w:rPr>
+          <w:rStyle w:val="StringTok"/>
+        </w:rPr>
+        <w:t xml:space="preserve">"results"</w:t>
+      </w:r>
+      <w:r>
+        <w:rPr>
+          <w:rStyle w:val="NormalTok"/>
+        </w:rPr>
+        <w:t xml:space="preserve">,</w:t>
+      </w:r>
+      <w:r>
+        <w:rPr>
+          <w:rStyle w:val="StringTok"/>
+        </w:rPr>
+        <w:t xml:space="preserve">"Staff_prpd_distribution.png"</w:t>
+      </w:r>
+      <w:r>
+        <w:rPr>
+          <w:rStyle w:val="NormalTok"/>
+        </w:rPr>
+        <w:t xml:space="preserve">))</w:t>
+      </w:r>
+    </w:p>
+    <w:p>
+      <w:pPr>
+        <w:pStyle w:val="FirstParagraph"/>
+      </w:pPr>
+      <w:r>
+        <w:drawing>
+          <wp:inline>
+            <wp:extent cx="5334000" cy="3297719"/>
+            <wp:effectExtent b="0" l="0" r="0" t="0"/>
+            <wp:docPr descr="" title="" id="37" name="Picture"/>
+            <a:graphic>
+              <a:graphicData uri="http://schemas.openxmlformats.org/drawingml/2006/picture">
+                <pic:pic>
+                  <pic:nvPicPr>
+                    <pic:cNvPr descr="../../results/Staff_prpd_distribution.png" id="38" name="Picture"/>
+                    <pic:cNvPicPr>
+                      <a:picLocks noChangeArrowheads="1" noChangeAspect="1"/>
+                    </pic:cNvPicPr>
+                  </pic:nvPicPr>
+                  <pic:blipFill>
+                    <a:blip r:embed="rId36"/>
+                    <a:stretch>
+                      <a:fillRect/>
+                    </a:stretch>
+                  </pic:blipFill>
+                  <pic:spPr bwMode="auto">
+                    <a:xfrm>
+                      <a:off x="0" y="0"/>
+                      <a:ext cx="5334000" cy="3297719"/>
+                    </a:xfrm>
+                    <a:prstGeom prst="rect">
+                      <a:avLst/>
+                    </a:prstGeom>
+                    <a:noFill/>
+                    <a:ln w="9525">
+                      <a:noFill/>
+                      <a:headEnd/>
+                      <a:tailEnd/>
+                    </a:ln>
+                  </pic:spPr>
+                </pic:pic>
+              </a:graphicData>
+            </a:graphic>
+          </wp:inline>
+        </w:drawing>
+      </w:r>
+    </w:p>
+    <w:p>
+      <w:pPr>
+        <w:pStyle w:val="SourceCode"/>
+      </w:pPr>
+      <w:r>
+        <w:rPr>
+          <w:rStyle w:val="CommentTok"/>
+        </w:rPr>
+        <w:t xml:space="preserve">#| label: fig-result2b</w:t>
+      </w:r>
+      <w:r>
+        <w:br/>
+      </w:r>
+      <w:r>
+        <w:rPr>
+          <w:rStyle w:val="CommentTok"/>
+        </w:rPr>
+        <w:t xml:space="preserve">#| fig-cap: "Total Staff Per Resident Per Day Stratified by Nursing Home"</w:t>
+      </w:r>
+      <w:r>
+        <w:br/>
+      </w:r>
+      <w:r>
+        <w:rPr>
+          <w:rStyle w:val="CommentTok"/>
+        </w:rPr>
+        <w:t xml:space="preserve">#| echo: FALSE</w:t>
+      </w:r>
+      <w:r>
+        <w:br/>
+      </w:r>
+      <w:r>
+        <w:rPr>
+          <w:rStyle w:val="NormalTok"/>
+        </w:rPr>
+        <w:t xml:space="preserve">knitr</w:t>
+      </w:r>
+      <w:r>
+        <w:rPr>
+          <w:rStyle w:val="SpecialCharTok"/>
+        </w:rPr>
+        <w:t xml:space="preserve">::</w:t>
+      </w:r>
+      <w:r>
+        <w:rPr>
+          <w:rStyle w:val="FunctionTok"/>
+        </w:rPr>
+        <w:t xml:space="preserve">include_graphics</w:t>
+      </w:r>
+      <w:r>
+        <w:rPr>
+          <w:rStyle w:val="NormalTok"/>
+        </w:rPr>
+        <w:t xml:space="preserve">(</w:t>
+      </w:r>
+      <w:r>
+        <w:rPr>
+          <w:rStyle w:val="FunctionTok"/>
+        </w:rPr>
+        <w:t xml:space="preserve">here</w:t>
+      </w:r>
+      <w:r>
+        <w:rPr>
+          <w:rStyle w:val="NormalTok"/>
+        </w:rPr>
+        <w:t xml:space="preserve">(</w:t>
+      </w:r>
+      <w:r>
+        <w:rPr>
+          <w:rStyle w:val="StringTok"/>
+        </w:rPr>
+        <w:t xml:space="preserve">"results"</w:t>
+      </w:r>
+      <w:r>
+        <w:rPr>
+          <w:rStyle w:val="NormalTok"/>
+        </w:rPr>
+        <w:t xml:space="preserve">,</w:t>
+      </w:r>
+      <w:r>
+        <w:rPr>
+          <w:rStyle w:val="StringTok"/>
+        </w:rPr>
+        <w:t xml:space="preserve">"Staff_prpd_distribution_group.png"</w:t>
+      </w:r>
+      <w:r>
+        <w:rPr>
+          <w:rStyle w:val="NormalTok"/>
+        </w:rPr>
+        <w:t xml:space="preserve">))</w:t>
+      </w:r>
+    </w:p>
+    <w:p>
+      <w:pPr>
+        <w:pStyle w:val="FirstParagraph"/>
+      </w:pPr>
+      <w:r>
+        <w:drawing>
+          <wp:inline>
+            <wp:extent cx="5334000" cy="5334000"/>
+            <wp:effectExtent b="0" l="0" r="0" t="0"/>
+            <wp:docPr descr="" title="" id="40" name="Picture"/>
+            <a:graphic>
+              <a:graphicData uri="http://schemas.openxmlformats.org/drawingml/2006/picture">
+                <pic:pic>
+                  <pic:nvPicPr>
+                    <pic:cNvPr descr="../../results/Staff_prpd_distribution_group.png" id="41" name="Picture"/>
+                    <pic:cNvPicPr>
+                      <a:picLocks noChangeArrowheads="1" noChangeAspect="1"/>
+                    </pic:cNvPicPr>
+                  </pic:nvPicPr>
+                  <pic:blipFill>
+                    <a:blip r:embed="rId39"/>
+                    <a:stretch>
+                      <a:fillRect/>
+                    </a:stretch>
+                  </pic:blipFill>
+                  <pic:spPr bwMode="auto">
+                    <a:xfrm>
+                      <a:off x="0" y="0"/>
+                      <a:ext cx="5334000" cy="5334000"/>
+                    </a:xfrm>
+                    <a:prstGeom prst="rect">
+                      <a:avLst/>
+                    </a:prstGeom>
+                    <a:noFill/>
+                    <a:ln w="9525">
+                      <a:noFill/>
+                      <a:headEnd/>
+                      <a:tailEnd/>
+                    </a:ln>
+                  </pic:spPr>
+                </pic:pic>
+              </a:graphicData>
+            </a:graphic>
+          </wp:inline>
+        </w:drawing>
+      </w:r>
+    </w:p>
+    <w:bookmarkEnd w:id="42"/>
+    <w:bookmarkStart w:id="51" w:name="bivariate-analysis"/>
+    <w:p>
+      <w:pPr>
+        <w:pStyle w:val="Heading3"/>
+      </w:pPr>
+      <w:r>
+        <w:t xml:space="preserve">4.2.2 Bivariate Analysis</w:t>
+      </w:r>
+    </w:p>
+    <w:p>
+      <w:pPr>
+        <w:pStyle w:val="FirstParagraph"/>
+      </w:pPr>
+      <w:r>
+        <w:t xml:space="preserve">The correlation between adjusted average total staffing and the adjusted HAI rate was -0.2 (Figure 3), indicating that the HAI rate decreased as the total staffing measure increased.</w:t>
+      </w:r>
+    </w:p>
+    <w:tbl>
+      <w:tblPr>
+        <w:tblStyle w:val="Table"/>
+        <w:tblW w:type="pct" w:w="5000"/>
+        <w:tblLook w:firstRow="0" w:lastRow="0" w:firstColumn="0" w:lastColumn="0" w:noHBand="0" w:noVBand="0" w:val="0000"/>
+      </w:tblPr>
+      <w:tblGrid>
+        <w:gridCol w:w="7920"/>
+      </w:tblGrid>
+      <w:tr>
+        <w:tc>
+          <w:tcPr/>
+          <w:bookmarkStart w:id="46" w:name="fig-result3"/>
+          <w:p>
+            <w:pPr>
+              <w:pStyle w:val="Figure"/>
+              <w:jc w:val="center"/>
+            </w:pPr>
+            <w:r>
+              <w:drawing>
+                <wp:inline>
+                  <wp:extent cx="5334000" cy="3297719"/>
+                  <wp:effectExtent b="0" l="0" r="0" t="0"/>
+                  <wp:docPr descr="" title="" id="44" name="Picture"/>
+                  <a:graphic>
+                    <a:graphicData uri="http://schemas.openxmlformats.org/drawingml/2006/picture">
+                      <pic:pic>
+                        <pic:nvPicPr>
+                          <pic:cNvPr descr="../../results/correlation.png" id="45" name="Picture"/>
+                          <pic:cNvPicPr>
+                            <a:picLocks noChangeArrowheads="1" noChangeAspect="1"/>
+                          </pic:cNvPicPr>
+                        </pic:nvPicPr>
+                        <pic:blipFill>
+                          <a:blip r:embed="rId43"/>
+                          <a:stretch>
+                            <a:fillRect/>
+                          </a:stretch>
+                        </pic:blipFill>
+                        <pic:spPr bwMode="auto">
+                          <a:xfrm>
+                            <a:off x="0" y="0"/>
+                            <a:ext cx="5334000" cy="3297719"/>
+                          </a:xfrm>
+                          <a:prstGeom prst="rect">
+                            <a:avLst/>
+                          </a:prstGeom>
+                          <a:noFill/>
+                          <a:ln w="9525">
+                            <a:noFill/>
+                            <a:headEnd/>
+                            <a:tailEnd/>
+                          </a:ln>
+                        </pic:spPr>
+                      </pic:pic>
+                    </a:graphicData>
+                  </a:graphic>
+                </wp:inline>
+              </w:drawing>
+            </w:r>
+          </w:p>
+          <w:p>
+            <w:pPr>
+              <w:jc w:val="center"/>
+            </w:pPr>
+            <w:pPr>
+              <w:jc w:val="start"/>
+              <w:spacing w:before="200"/>
+              <w:pStyle w:val="ImageCaption"/>
+            </w:pPr>
+            <w:r>
+              <w:t xml:space="preserve">Figure 2: Staffing rate and Adjusted HAI Rate</w:t>
+            </w:r>
+          </w:p>
+          <w:bookmarkEnd w:id="46"/>
+        </w:tc>
+      </w:tr>
+    </w:tbl>
     <w:p>
       <w:pPr>
         <w:pStyle w:val="BodyText"/>
       </w:pPr>
       <w:r>
-        <w:t xml:space="preserve">Note the loading of the data providing a</w:t>
+        <w:t xml:space="preserve">Nursing homes categorized as better than average had a mean adjusted average total staffing rate of 4.79, compared to 3.65 for nursing homes categorized as average, and 3.51 for nursing homes categorized as worse than average (Figure 4).</w:t>
+      </w:r>
+    </w:p>
+    <w:tbl>
+      <w:tblPr>
+        <w:tblStyle w:val="Table"/>
+        <w:tblW w:type="pct" w:w="5000"/>
+        <w:tblLook w:firstRow="0" w:lastRow="0" w:firstColumn="0" w:lastColumn="0" w:noHBand="0" w:noVBand="0" w:val="0000"/>
+      </w:tblPr>
+      <w:tblGrid>
+        <w:gridCol w:w="7920"/>
+      </w:tblGrid>
+      <w:tr>
+        <w:tc>
+          <w:tcPr/>
+          <w:bookmarkStart w:id="50" w:name="fig-result4"/>
+          <w:p>
+            <w:pPr>
+              <w:pStyle w:val="Figure"/>
+              <w:jc w:val="center"/>
+            </w:pPr>
+            <w:r>
+              <w:drawing>
+                <wp:inline>
+                  <wp:extent cx="5334000" cy="5334000"/>
+                  <wp:effectExtent b="0" l="0" r="0" t="0"/>
+                  <wp:docPr descr="" title="" id="48" name="Picture"/>
+                  <a:graphic>
+                    <a:graphicData uri="http://schemas.openxmlformats.org/drawingml/2006/picture">
+                      <pic:pic>
+                        <pic:nvPicPr>
+                          <pic:cNvPr descr="../../results/staffingrate_HAIgroup.png" id="49" name="Picture"/>
+                          <pic:cNvPicPr>
+                            <a:picLocks noChangeArrowheads="1" noChangeAspect="1"/>
+                          </pic:cNvPicPr>
+                        </pic:nvPicPr>
+                        <pic:blipFill>
+                          <a:blip r:embed="rId47"/>
+                          <a:stretch>
+                            <a:fillRect/>
+                          </a:stretch>
+                        </pic:blipFill>
+                        <pic:spPr bwMode="auto">
+                          <a:xfrm>
+                            <a:off x="0" y="0"/>
+                            <a:ext cx="5334000" cy="5334000"/>
+                          </a:xfrm>
+                          <a:prstGeom prst="rect">
+                            <a:avLst/>
+                          </a:prstGeom>
+                          <a:noFill/>
+                          <a:ln w="9525">
+                            <a:noFill/>
+                            <a:headEnd/>
+                            <a:tailEnd/>
+                          </a:ln>
+                        </pic:spPr>
+                      </pic:pic>
+                    </a:graphicData>
+                  </a:graphic>
+                </wp:inline>
+              </w:drawing>
+            </w:r>
+          </w:p>
+          <w:p>
+            <w:pPr>
+              <w:jc w:val="center"/>
+            </w:pPr>
+            <w:pPr>
+              <w:jc w:val="start"/>
+              <w:spacing w:before="200"/>
+              <w:pStyle w:val="ImageCaption"/>
+            </w:pPr>
+            <w:r>
+              <w:t xml:space="preserve">Figure 3: Staffing rate stratified by HAI categorization</w:t>
+            </w:r>
+          </w:p>
+          <w:bookmarkEnd w:id="50"/>
+        </w:tc>
+      </w:tr>
+    </w:tbl>
+    <w:bookmarkEnd w:id="51"/>
+    <w:bookmarkStart w:id="53" w:name="multivariable-models"/>
+    <w:p>
+      <w:pPr>
+        <w:pStyle w:val="Heading3"/>
+      </w:pPr>
+      <w:r>
+        <w:t xml:space="preserve">4.2.3 Multivariable Models</w:t>
+      </w:r>
+    </w:p>
+    <w:p>
+      <w:pPr>
+        <w:pStyle w:val="FirstParagraph"/>
+      </w:pPr>
+      <w:r>
+        <w:t xml:space="preserve">For our training data, we selected 75% of the data which represented XX nursing homes. We compared three linear regression models with the outcome of risk adjusted HAI rate. The predictor of interest in the first model was the the total average staffing per resident per day and staffing</w:t>
       </w:r>
       <w:r>
         <w:t xml:space="preserve"> </w:t>
@@ -437,77 +1040,68 @@
           <w:bCs/>
           <w:b/>
         </w:rPr>
-        <w:t xml:space="preserve">relative</w:t>
+        <w:t xml:space="preserve">rating,</w:t>
       </w:r>
       <w:r>
         <w:t xml:space="preserve"> </w:t>
       </w:r>
       <w:r>
-        <w:t xml:space="preserve">path using the</w:t>
-      </w:r>
-      <w:r>
-        <w:t xml:space="preserve"> </w:t>
-      </w:r>
+        <w:t xml:space="preserve">a numeric score from 1 - 5 stars. The predictor of interest for the second model was the average total staffing per resident per day score. For the third model we considered both the staffing rating and the average total staffing measure as the predictors of interest.</w:t>
+      </w:r>
+    </w:p>
+    <w:p>
+      <w:pPr>
+        <w:pStyle w:val="BodyText"/>
+      </w:pPr>
+      <w:r>
+        <w:t xml:space="preserve">We compared the three models using RMSE to determine which model best fit our data in the training dataset. The comparable RMSE rates are shown in Table 2.</w:t>
+      </w:r>
+    </w:p>
+    <w:p>
+      <w:pPr>
+        <w:pStyle w:val="BodyText"/>
+      </w:pPr>
       <w:r>
         <w:rPr>
-          <w:rStyle w:val="VerbatimChar"/>
-        </w:rPr>
-        <w:t xml:space="preserve">../../</w:t>
-      </w:r>
-      <w:r>
-        <w:t xml:space="preserve"> </w:t>
-      </w:r>
-      <w:r>
-        <w:t xml:space="preserve">notation. (Two dots means a folder up). You never want to specify an</w:t>
-      </w:r>
-      <w:r>
-        <w:t xml:space="preserve"> </w:t>
-      </w:r>
-      <w:r>
-        <w:rPr>
+          <w:iCs/>
+          <w:i/>
           <w:bCs/>
           <w:b/>
         </w:rPr>
-        <w:t xml:space="preserve">absolute</w:t>
-      </w:r>
-      <w:r>
-        <w:t xml:space="preserve"> </w:t>
-      </w:r>
-      <w:r>
-        <w:t xml:space="preserve">path like</w:t>
-      </w:r>
-      <w:r>
-        <w:t xml:space="preserve"> </w:t>
-      </w:r>
+        <w:t xml:space="preserve">#Add R Code here to show Table 2 (RMSE for different model choices 1,2,3)</w:t>
+      </w:r>
+    </w:p>
+    <w:p>
+      <w:pPr>
+        <w:pStyle w:val="BodyText"/>
+      </w:pPr>
+      <w:r>
+        <w:t xml:space="preserve">We selected model 1, containing only the staffing rating as our best fitting model.When we applied model 1 to our test data we found that the predicted and observed values were fairly similar (Figure 5) and the RMSE was 1.79.</w:t>
+      </w:r>
+    </w:p>
+    <w:p>
+      <w:pPr>
+        <w:pStyle w:val="BodyText"/>
+      </w:pPr>
       <w:r>
         <w:rPr>
-          <w:rStyle w:val="VerbatimChar"/>
+          <w:iCs/>
+          <w:i/>
+          <w:bCs/>
+          <w:b/>
         </w:rPr>
-        <w:t xml:space="preserve">C:\ahandel\myproject\results\</w:t>
-      </w:r>
-      <w:r>
-        <w:t xml:space="preserve"> </w:t>
-      </w:r>
-      <w:r>
-        <w:t xml:space="preserve">because if you share this with someone, it won’t work for them since they don’t have that path. You can also use the</w:t>
-      </w:r>
-      <w:r>
-        <w:t xml:space="preserve"> </w:t>
-      </w:r>
-      <w:r>
-        <w:rPr>
-          <w:rStyle w:val="VerbatimChar"/>
-        </w:rPr>
-        <w:t xml:space="preserve">here</w:t>
-      </w:r>
-      <w:r>
-        <w:t xml:space="preserve"> </w:t>
-      </w:r>
-      <w:r>
-        <w:t xml:space="preserve">R package to create paths. See examples of that below.</w:t>
-      </w:r>
-    </w:p>
-    <w:bookmarkStart w:id="29" w:name="tbl-summarytable"/>
+        <w:t xml:space="preserve">#Add R Code here to show Figure 5</w:t>
+      </w:r>
+    </w:p>
+    <w:p>
+      <w:pPr>
+        <w:pStyle w:val="BodyText"/>
+      </w:pPr>
+      <w:r>
+        <w:t xml:space="preserve">For model 1, we found that in our training dataset the parameter estimate for staffing rating was -0.2. This can be interpreted as for each increase in staffing rating, the adjusted HAI rate decreases by 0.2, while adjusting for other nursing home characteristics. When we ran model 2 on our full dataset, we also got a parameter estimate of -0.2. This gives us confidence that our conclusions from model 1 are robust.</w:t>
+      </w:r>
+    </w:p>
+    <w:bookmarkStart w:id="52" w:name="tbl-summarytable"/>
     <w:p>
       <w:pPr>
         <w:pStyle w:val="TableCaption"/>
@@ -3636,15 +4230,31 @@
         </w:tc>
       </w:tr>
     </w:tbl>
-    <w:bookmarkEnd w:id="29"/>
-    <w:bookmarkEnd w:id="30"/>
-    <w:bookmarkStart w:id="35" w:name="basic-statistical-analysis"/>
+    <w:bookmarkEnd w:id="52"/>
+    <w:p>
+      <w:r>
+        <w:br w:type="page"/>
+      </w:r>
+    </w:p>
+    <w:bookmarkEnd w:id="53"/>
+    <w:bookmarkEnd w:id="54"/>
+    <w:bookmarkEnd w:id="55"/>
+    <w:bookmarkStart w:id="59" w:name="discussion"/>
+    <w:p>
+      <w:pPr>
+        <w:pStyle w:val="Heading1"/>
+      </w:pPr>
+      <w:r>
+        <w:t xml:space="preserve">5. Discussion</w:t>
+      </w:r>
+    </w:p>
+    <w:bookmarkStart w:id="56" w:name="summary-and-interpretation"/>
     <w:p>
       <w:pPr>
         <w:pStyle w:val="Heading2"/>
       </w:pPr>
       <w:r>
-        <w:t xml:space="preserve">4.2 Basic statistical analysis</w:t>
+        <w:t xml:space="preserve">5.1 Summary and Interpretation</w:t>
       </w:r>
     </w:p>
     <w:p>
@@ -3652,160 +4262,33 @@
         <w:pStyle w:val="FirstParagraph"/>
       </w:pPr>
       <w:r>
-        <w:rPr>
-          <w:iCs/>
-          <w:i/>
-        </w:rPr>
-        <w:t xml:space="preserve">To get some further insight into your data, if reasonable you could compute simple statistics (e.g. simple models with 1 predictor) to look for associations between your outcome(s) and each individual predictor variable. Though note that unless you pre-specified the outcome and main exposure, any</w:t>
-      </w:r>
-      <w:r>
-        <w:rPr>
-          <w:iCs/>
-          <w:i/>
-        </w:rPr>
-        <w:t xml:space="preserve"> </w:t>
-      </w:r>
-      <w:r>
-        <w:rPr>
-          <w:iCs/>
-          <w:i/>
-        </w:rPr>
-        <w:t xml:space="preserve">“</w:t>
-      </w:r>
-      <w:r>
-        <w:rPr>
-          <w:iCs/>
-          <w:i/>
-        </w:rPr>
-        <w:t xml:space="preserve">p&lt;0.05 means statistical significance</w:t>
-      </w:r>
-      <w:r>
-        <w:rPr>
-          <w:iCs/>
-          <w:i/>
-        </w:rPr>
-        <w:t xml:space="preserve">”</w:t>
-      </w:r>
-      <w:r>
-        <w:rPr>
-          <w:iCs/>
-          <w:i/>
-        </w:rPr>
-        <w:t xml:space="preserve"> </w:t>
-      </w:r>
-      <w:r>
-        <w:rPr>
-          <w:iCs/>
-          <w:i/>
-        </w:rPr>
-        <w:t xml:space="preserve">interpretation is not valid.</w:t>
+        <w:t xml:space="preserve">This analysis demonstrates an important relationship between total staffing measures and risk adjusted healthcare associated infection (HAI) rates. Using over 10,000 nursing homes located throughout the United States, we have found that adjusted HAI rates are lower in nursing homes that have higher measures of total staffing or better staffing rating scores.</w:t>
       </w:r>
     </w:p>
     <w:p>
       <w:pPr>
         <w:pStyle w:val="BodyText"/>
       </w:pPr>
-      <w:hyperlink w:anchor="fig-result">
-        <w:r>
-          <w:rPr>
-            <w:rStyle w:val="Hyperlink"/>
-          </w:rPr>
-          <w:t xml:space="preserve">Figure 1</w:t>
-        </w:r>
-      </w:hyperlink>
-      <w:r>
-        <w:t xml:space="preserve"> </w:t>
-      </w:r>
-      <w:r>
-        <w:t xml:space="preserve">shows a scatterplot figure produced by one of the R scripts.</w:t>
-      </w:r>
-    </w:p>
-    <w:tbl>
-      <w:tblPr>
-        <w:tblStyle w:val="Table"/>
-        <w:tblW w:type="pct" w:w="5000"/>
-        <w:tblLook w:firstRow="0" w:lastRow="0" w:firstColumn="0" w:lastColumn="0" w:noHBand="0" w:noVBand="0" w:val="0000"/>
-      </w:tblPr>
-      <w:tblGrid>
-        <w:gridCol w:w="7920"/>
-      </w:tblGrid>
-      <w:tr>
-        <w:tc>
-          <w:tcPr/>
-          <w:bookmarkStart w:id="34" w:name="fig-result"/>
-          <w:p>
-            <w:pPr>
-              <w:pStyle w:val="Figure"/>
-              <w:jc w:val="center"/>
-            </w:pPr>
-            <w:r>
-              <w:drawing>
-                <wp:inline>
-                  <wp:extent cx="5334000" cy="3809273"/>
-                  <wp:effectExtent b="0" l="0" r="0" t="0"/>
-                  <wp:docPr descr="" title="" id="32" name="Picture"/>
-                  <a:graphic>
-                    <a:graphicData uri="http://schemas.openxmlformats.org/drawingml/2006/picture">
-                      <pic:pic>
-                        <pic:nvPicPr>
-                          <pic:cNvPr descr="../../results/height_weight_stratified.png" id="33" name="Picture"/>
-                          <pic:cNvPicPr>
-                            <a:picLocks noChangeArrowheads="1" noChangeAspect="1"/>
-                          </pic:cNvPicPr>
-                        </pic:nvPicPr>
-                        <pic:blipFill>
-                          <a:blip r:embed="rId31"/>
-                          <a:stretch>
-                            <a:fillRect/>
-                          </a:stretch>
-                        </pic:blipFill>
-                        <pic:spPr bwMode="auto">
-                          <a:xfrm>
-                            <a:off x="0" y="0"/>
-                            <a:ext cx="5334000" cy="3809273"/>
-                          </a:xfrm>
-                          <a:prstGeom prst="rect">
-                            <a:avLst/>
-                          </a:prstGeom>
-                          <a:noFill/>
-                          <a:ln w="9525">
-                            <a:noFill/>
-                            <a:headEnd/>
-                            <a:tailEnd/>
-                          </a:ln>
-                        </pic:spPr>
-                      </pic:pic>
-                    </a:graphicData>
-                  </a:graphic>
-                </wp:inline>
-              </w:drawing>
-            </w:r>
-          </w:p>
-          <w:p>
-            <w:pPr>
-              <w:jc w:val="center"/>
-            </w:pPr>
-            <w:pPr>
-              <w:jc w:val="start"/>
-              <w:spacing w:before="200"/>
-              <w:pStyle w:val="ImageCaption"/>
-            </w:pPr>
-            <w:r>
-              <w:t xml:space="preserve">Figure 1: Height and weight stratified by gender.</w:t>
-            </w:r>
-          </w:p>
-          <w:bookmarkEnd w:id="34"/>
-        </w:tc>
-      </w:tr>
-    </w:tbl>
-    <w:bookmarkEnd w:id="35"/>
-    <w:bookmarkStart w:id="37" w:name="full-analysis"/>
+      <w:r>
+        <w:t xml:space="preserve">This provides additional evidence to support the need of increased nursing staff in a nursing home setting to improve patient safety and quality of care for nursing home residents.</w:t>
+      </w:r>
+    </w:p>
+    <w:p>
+      <w:pPr>
+        <w:pStyle w:val="BodyText"/>
+      </w:pPr>
+      <w:r>
+        <w:t xml:space="preserve">Because increased HAIs have substantial morbidity and mortality and additional healthcare costs, policy makers, payers, and consumers of healthcare should create incentive programs for nursing home administrators to increase their total staffing rates. By investing in increased staffing in the nursing home setting you may reduce HAIs and prevent unnecessary harm, prevent hospitalizations, and lower total healthcare costs.</w:t>
+      </w:r>
+    </w:p>
+    <w:bookmarkEnd w:id="56"/>
+    <w:bookmarkStart w:id="57" w:name="strengths-and-limitations"/>
     <w:p>
       <w:pPr>
         <w:pStyle w:val="Heading2"/>
       </w:pPr>
       <w:r>
-        <w:t xml:space="preserve">4.3 Full analysis</w:t>
+        <w:t xml:space="preserve">5.2 Strengths and Limitations</w:t>
       </w:r>
     </w:p>
     <w:p>
@@ -3813,11 +4296,7 @@
         <w:pStyle w:val="FirstParagraph"/>
       </w:pPr>
       <w:r>
-        <w:rPr>
-          <w:iCs/>
-          <w:i/>
-        </w:rPr>
-        <w:t xml:space="preserve">Use one or several suitable statistical/machine learning methods to analyze your data and to produce meaningful figures, tables, etc. This might again be code that is best placed in one or several separate R scripts that need to be well documented. You want the code to produce figures and data ready for display as tables, and save those. Then you load them here.</w:t>
+        <w:t xml:space="preserve">This study has strength that it is an assessment of a large number (over 10,000) nursing homes. It includes data from across the United States and represents the diverse landscape of long term care.</w:t>
       </w:r>
     </w:p>
     <w:p>
@@ -3825,425 +4304,11 @@
         <w:pStyle w:val="BodyText"/>
       </w:pPr>
       <w:r>
-        <w:t xml:space="preserve">Example</w:t>
-      </w:r>
-      <w:r>
-        <w:t xml:space="preserve"> </w:t>
-      </w:r>
-      <w:hyperlink w:anchor="tbl-resulttable2">
-        <w:r>
-          <w:rPr>
-            <w:rStyle w:val="Hyperlink"/>
-          </w:rPr>
-          <w:t xml:space="preserve">Table 2</w:t>
-        </w:r>
-      </w:hyperlink>
-      <w:r>
-        <w:t xml:space="preserve"> </w:t>
-      </w:r>
-      <w:r>
-        <w:t xml:space="preserve">shows a summary of a linear model fit.</w:t>
-      </w:r>
-    </w:p>
-    <w:bookmarkStart w:id="36" w:name="tbl-resulttable2"/>
-    <w:p>
-      <w:pPr>
-        <w:pStyle w:val="TableCaption"/>
-      </w:pPr>
-      <w:r>
-        <w:t xml:space="preserve">Table 2: Linear model fit table.</w:t>
-      </w:r>
-    </w:p>
-    <w:tbl>
-      <w:tblPr>
-        <w:tblStyle w:val="Table"/>
-        <w:tblW w:type="auto" w:w="0"/>
-        <w:tblLook w:firstRow="1" w:lastRow="0" w:firstColumn="0" w:lastColumn="0" w:noHBand="0" w:noVBand="0" w:val="0020"/>
-        <w:tblCaption w:val="Table 2: Linear model fit table."/>
-      </w:tblPr>
-      <w:tblGrid>
-        <w:gridCol w:w="1584"/>
-        <w:gridCol w:w="1584"/>
-        <w:gridCol w:w="1584"/>
-        <w:gridCol w:w="1584"/>
-        <w:gridCol w:w="1584"/>
-      </w:tblGrid>
-      <w:tr>
-        <w:trPr>
-          <w:tblHeader w:val="true"/>
-        </w:trPr>
-        <w:tc>
-          <w:tcPr/>
-          <w:p>
-            <w:pPr>
-              <w:pStyle w:val="Compact"/>
-              <w:jc w:val="left"/>
-            </w:pPr>
-            <w:r>
-              <w:t xml:space="preserve">term</w:t>
-            </w:r>
-          </w:p>
-        </w:tc>
-        <w:tc>
-          <w:tcPr/>
-          <w:p>
-            <w:pPr>
-              <w:pStyle w:val="Compact"/>
-              <w:jc w:val="right"/>
-            </w:pPr>
-            <w:r>
-              <w:t xml:space="preserve">estimate</w:t>
-            </w:r>
-          </w:p>
-        </w:tc>
-        <w:tc>
-          <w:tcPr/>
-          <w:p>
-            <w:pPr>
-              <w:pStyle w:val="Compact"/>
-              <w:jc w:val="right"/>
-            </w:pPr>
-            <w:r>
-              <w:t xml:space="preserve">std.error</w:t>
-            </w:r>
-          </w:p>
-        </w:tc>
-        <w:tc>
-          <w:tcPr/>
-          <w:p>
-            <w:pPr>
-              <w:pStyle w:val="Compact"/>
-              <w:jc w:val="right"/>
-            </w:pPr>
-            <w:r>
-              <w:t xml:space="preserve">statistic</w:t>
-            </w:r>
-          </w:p>
-        </w:tc>
-        <w:tc>
-          <w:tcPr/>
-          <w:p>
-            <w:pPr>
-              <w:pStyle w:val="Compact"/>
-              <w:jc w:val="right"/>
-            </w:pPr>
-            <w:r>
-              <w:t xml:space="preserve">p.value</w:t>
-            </w:r>
-          </w:p>
-        </w:tc>
-      </w:tr>
-      <w:tr>
-        <w:tc>
-          <w:tcPr/>
-          <w:p>
-            <w:pPr>
-              <w:pStyle w:val="Compact"/>
-              <w:jc w:val="left"/>
-            </w:pPr>
-            <w:r>
-              <w:t xml:space="preserve">(Intercept)</w:t>
-            </w:r>
-          </w:p>
-        </w:tc>
-        <w:tc>
-          <w:tcPr/>
-          <w:p>
-            <w:pPr>
-              <w:pStyle w:val="Compact"/>
-              <w:jc w:val="right"/>
-            </w:pPr>
-            <w:r>
-              <w:t xml:space="preserve">149.2726967</w:t>
-            </w:r>
-          </w:p>
-        </w:tc>
-        <w:tc>
-          <w:tcPr/>
-          <w:p>
-            <w:pPr>
-              <w:pStyle w:val="Compact"/>
-              <w:jc w:val="right"/>
-            </w:pPr>
-            <w:r>
-              <w:t xml:space="preserve">23.3823360</w:t>
-            </w:r>
-          </w:p>
-        </w:tc>
-        <w:tc>
-          <w:tcPr/>
-          <w:p>
-            <w:pPr>
-              <w:pStyle w:val="Compact"/>
-              <w:jc w:val="right"/>
-            </w:pPr>
-            <w:r>
-              <w:t xml:space="preserve">6.3839942</w:t>
-            </w:r>
-          </w:p>
-        </w:tc>
-        <w:tc>
-          <w:tcPr/>
-          <w:p>
-            <w:pPr>
-              <w:pStyle w:val="Compact"/>
-              <w:jc w:val="right"/>
-            </w:pPr>
-            <w:r>
-              <w:t xml:space="preserve">0.0013962</w:t>
-            </w:r>
-          </w:p>
-        </w:tc>
-      </w:tr>
-      <w:tr>
-        <w:tc>
-          <w:tcPr/>
-          <w:p>
-            <w:pPr>
-              <w:pStyle w:val="Compact"/>
-              <w:jc w:val="left"/>
-            </w:pPr>
-            <w:r>
-              <w:t xml:space="preserve">Weight</w:t>
-            </w:r>
-          </w:p>
-        </w:tc>
-        <w:tc>
-          <w:tcPr/>
-          <w:p>
-            <w:pPr>
-              <w:pStyle w:val="Compact"/>
-              <w:jc w:val="right"/>
-            </w:pPr>
-            <w:r>
-              <w:t xml:space="preserve">0.2623972</w:t>
-            </w:r>
-          </w:p>
-        </w:tc>
-        <w:tc>
-          <w:tcPr/>
-          <w:p>
-            <w:pPr>
-              <w:pStyle w:val="Compact"/>
-              <w:jc w:val="right"/>
-            </w:pPr>
-            <w:r>
-              <w:t xml:space="preserve">0.3512436</w:t>
-            </w:r>
-          </w:p>
-        </w:tc>
-        <w:tc>
-          <w:tcPr/>
-          <w:p>
-            <w:pPr>
-              <w:pStyle w:val="Compact"/>
-              <w:jc w:val="right"/>
-            </w:pPr>
-            <w:r>
-              <w:t xml:space="preserve">0.7470519</w:t>
-            </w:r>
-          </w:p>
-        </w:tc>
-        <w:tc>
-          <w:tcPr/>
-          <w:p>
-            <w:pPr>
-              <w:pStyle w:val="Compact"/>
-              <w:jc w:val="right"/>
-            </w:pPr>
-            <w:r>
-              <w:t xml:space="preserve">0.4886517</w:t>
-            </w:r>
-          </w:p>
-        </w:tc>
-      </w:tr>
-      <w:tr>
-        <w:tc>
-          <w:tcPr/>
-          <w:p>
-            <w:pPr>
-              <w:pStyle w:val="Compact"/>
-              <w:jc w:val="left"/>
-            </w:pPr>
-            <w:r>
-              <w:t xml:space="preserve">GenderM</w:t>
-            </w:r>
-          </w:p>
-        </w:tc>
-        <w:tc>
-          <w:tcPr/>
-          <w:p>
-            <w:pPr>
-              <w:pStyle w:val="Compact"/>
-              <w:jc w:val="right"/>
-            </w:pPr>
-            <w:r>
-              <w:t xml:space="preserve">-2.1244913</w:t>
-            </w:r>
-          </w:p>
-        </w:tc>
-        <w:tc>
-          <w:tcPr/>
-          <w:p>
-            <w:pPr>
-              <w:pStyle w:val="Compact"/>
-              <w:jc w:val="right"/>
-            </w:pPr>
-            <w:r>
-              <w:t xml:space="preserve">15.5488953</w:t>
-            </w:r>
-          </w:p>
-        </w:tc>
-        <w:tc>
-          <w:tcPr/>
-          <w:p>
-            <w:pPr>
-              <w:pStyle w:val="Compact"/>
-              <w:jc w:val="right"/>
-            </w:pPr>
-            <w:r>
-              <w:t xml:space="preserve">-0.1366329</w:t>
-            </w:r>
-          </w:p>
-        </w:tc>
-        <w:tc>
-          <w:tcPr/>
-          <w:p>
-            <w:pPr>
-              <w:pStyle w:val="Compact"/>
-              <w:jc w:val="right"/>
-            </w:pPr>
-            <w:r>
-              <w:t xml:space="preserve">0.8966520</w:t>
-            </w:r>
-          </w:p>
-        </w:tc>
-      </w:tr>
-      <w:tr>
-        <w:tc>
-          <w:tcPr/>
-          <w:p>
-            <w:pPr>
-              <w:pStyle w:val="Compact"/>
-              <w:jc w:val="left"/>
-            </w:pPr>
-            <w:r>
-              <w:t xml:space="preserve">GenderO</w:t>
-            </w:r>
-          </w:p>
-        </w:tc>
-        <w:tc>
-          <w:tcPr/>
-          <w:p>
-            <w:pPr>
-              <w:pStyle w:val="Compact"/>
-              <w:jc w:val="right"/>
-            </w:pPr>
-            <w:r>
-              <w:t xml:space="preserve">-4.7644739</w:t>
-            </w:r>
-          </w:p>
-        </w:tc>
-        <w:tc>
-          <w:tcPr/>
-          <w:p>
-            <w:pPr>
-              <w:pStyle w:val="Compact"/>
-              <w:jc w:val="right"/>
-            </w:pPr>
-            <w:r>
-              <w:t xml:space="preserve">19.0114155</w:t>
-            </w:r>
-          </w:p>
-        </w:tc>
-        <w:tc>
-          <w:tcPr/>
-          <w:p>
-            <w:pPr>
-              <w:pStyle w:val="Compact"/>
-              <w:jc w:val="right"/>
-            </w:pPr>
-            <w:r>
-              <w:t xml:space="preserve">-0.2506112</w:t>
-            </w:r>
-          </w:p>
-        </w:tc>
-        <w:tc>
-          <w:tcPr/>
-          <w:p>
-            <w:pPr>
-              <w:pStyle w:val="Compact"/>
-              <w:jc w:val="right"/>
-            </w:pPr>
-            <w:r>
-              <w:t xml:space="preserve">0.8120871</w:t>
-            </w:r>
-          </w:p>
-        </w:tc>
-      </w:tr>
-    </w:tbl>
-    <w:bookmarkEnd w:id="36"/>
-    <w:p>
-      <w:r>
-        <w:br w:type="page"/>
-      </w:r>
-    </w:p>
-    <w:bookmarkEnd w:id="37"/>
-    <w:bookmarkEnd w:id="38"/>
-    <w:bookmarkStart w:id="43" w:name="discussion"/>
-    <w:p>
-      <w:pPr>
-        <w:pStyle w:val="Heading1"/>
-      </w:pPr>
-      <w:r>
-        <w:t xml:space="preserve">5. Discussion</w:t>
-      </w:r>
-    </w:p>
-    <w:bookmarkStart w:id="39" w:name="summary-and-interpretation"/>
-    <w:p>
-      <w:pPr>
-        <w:pStyle w:val="Heading2"/>
-      </w:pPr>
-      <w:r>
-        <w:t xml:space="preserve">5.1 Summary and Interpretation</w:t>
-      </w:r>
-    </w:p>
-    <w:p>
-      <w:pPr>
-        <w:pStyle w:val="FirstParagraph"/>
-      </w:pPr>
-      <w:r>
-        <w:rPr>
-          <w:iCs/>
-          <w:i/>
-        </w:rPr>
-        <w:t xml:space="preserve">Summarize what you did, what you found and what it means.</w:t>
-      </w:r>
-    </w:p>
-    <w:bookmarkEnd w:id="39"/>
-    <w:bookmarkStart w:id="40" w:name="strengths-and-limitations"/>
-    <w:p>
-      <w:pPr>
-        <w:pStyle w:val="Heading2"/>
-      </w:pPr>
-      <w:r>
-        <w:t xml:space="preserve">5.2 Strengths and Limitations</w:t>
-      </w:r>
-    </w:p>
-    <w:p>
-      <w:pPr>
-        <w:pStyle w:val="FirstParagraph"/>
-      </w:pPr>
-      <w:r>
-        <w:rPr>
-          <w:iCs/>
-          <w:i/>
-        </w:rPr>
-        <w:t xml:space="preserve">Discuss what you perceive as strengths and limitations of your analysis.</w:t>
-      </w:r>
-    </w:p>
-    <w:bookmarkEnd w:id="40"/>
-    <w:bookmarkStart w:id="42" w:name="conclusions"/>
+        <w:t xml:space="preserve">Assessment of quality in nursing home settings is limited by the quality of the measures used to assess. Our analysis is limited in that it excludes nursing homes that were not able to ascertain a risk adjusted HAI rate. Missing data is mostly due to a small number of fee-for-service beneficiaries in that nursing home for the year, and may not be missing at random.</w:t>
+      </w:r>
+    </w:p>
+    <w:bookmarkEnd w:id="57"/>
+    <w:bookmarkStart w:id="58" w:name="conclusions"/>
     <w:p>
       <w:pPr>
         <w:pStyle w:val="Heading2"/>
@@ -4277,113 +4342,13 @@
       </w:r>
     </w:p>
     <w:p>
-      <w:pPr>
-        <w:pStyle w:val="BodyText"/>
-      </w:pPr>
-      <w:r>
-        <w:t xml:space="preserve">This paper</w:t>
-      </w:r>
-      <w:r>
-        <w:t xml:space="preserve"> </w:t>
-      </w:r>
-      <w:r>
-        <w:t xml:space="preserve">(Leek &amp; Peng, 2015)</w:t>
-      </w:r>
-      <w:r>
-        <w:t xml:space="preserve"> </w:t>
-      </w:r>
-      <w:r>
-        <w:t xml:space="preserve">discusses types of analyses.</w:t>
-      </w:r>
-    </w:p>
-    <w:p>
-      <w:pPr>
-        <w:pStyle w:val="BodyText"/>
-      </w:pPr>
-      <w:r>
-        <w:t xml:space="preserve">These papers</w:t>
-      </w:r>
-      <w:r>
-        <w:t xml:space="preserve"> </w:t>
-      </w:r>
-      <w:r>
-        <w:t xml:space="preserve">(</w:t>
-      </w:r>
-      <w:r>
-        <w:rPr>
-          <w:bCs/>
-          <w:b/>
-        </w:rPr>
-        <w:t xml:space="preserve">mckay2020?</w:t>
-      </w:r>
-      <w:r>
-        <w:t xml:space="preserve">;</w:t>
-      </w:r>
-      <w:r>
-        <w:t xml:space="preserve"> </w:t>
-      </w:r>
-      <w:r>
-        <w:rPr>
-          <w:bCs/>
-          <w:b/>
-        </w:rPr>
-        <w:t xml:space="preserve">mckay2020a?</w:t>
-      </w:r>
-      <w:r>
-        <w:t xml:space="preserve">)</w:t>
-      </w:r>
-      <w:r>
-        <w:t xml:space="preserve"> </w:t>
-      </w:r>
-      <w:r>
-        <w:t xml:space="preserve">are good examples of papers published using a fully reproducible setup similar to the one shown in this template.</w:t>
-      </w:r>
-    </w:p>
-    <w:p>
-      <w:pPr>
-        <w:pStyle w:val="BodyText"/>
-      </w:pPr>
-      <w:r>
-        <w:t xml:space="preserve">Note that this cited reference will show up at the end of the document, the reference formatting is determined by the CSL file specified in the YAML header. Many more style files for almost any journal</w:t>
-      </w:r>
-      <w:r>
-        <w:t xml:space="preserve"> </w:t>
-      </w:r>
-      <w:hyperlink r:id="rId41">
-        <w:r>
-          <w:rPr>
-            <w:rStyle w:val="Hyperlink"/>
-          </w:rPr>
-          <w:t xml:space="preserve">are available</w:t>
-        </w:r>
-      </w:hyperlink>
-      <w:r>
-        <w:t xml:space="preserve">. You also specify the location of your bibtex reference file in the YAML. You can call your reference file anything you like, I just used the generic word</w:t>
-      </w:r>
-      <w:r>
-        <w:t xml:space="preserve"> </w:t>
-      </w:r>
-      <w:r>
-        <w:rPr>
-          <w:rStyle w:val="VerbatimChar"/>
-        </w:rPr>
-        <w:t xml:space="preserve">references.bib</w:t>
-      </w:r>
-      <w:r>
-        <w:t xml:space="preserve"> </w:t>
-      </w:r>
-      <w:r>
-        <w:t xml:space="preserve">but giving it a more descriptive name is probably better.</w:t>
-      </w:r>
-    </w:p>
-    <w:p>
       <w:r>
         <w:br w:type="page"/>
       </w:r>
     </w:p>
-    <w:bookmarkEnd w:id="42"/>
-    <w:bookmarkEnd w:id="43"/>
-    <w:bookmarkStart w:id="50" w:name="references"/>
+    <w:bookmarkEnd w:id="58"/>
+    <w:bookmarkEnd w:id="59"/>
+    <w:bookmarkStart w:id="64" w:name="references"/>
     <w:p>
       <w:pPr>
         <w:pStyle w:val="Heading1"/>
@@ -4392,67 +4357,8 @@
         <w:t xml:space="preserve">6. References</w:t>
       </w:r>
     </w:p>
-    <w:bookmarkStart w:id="49" w:name="refs"/>
-    <w:bookmarkStart w:id="45" w:name="ref-leek2015"/>
-    <w:p>
-      <w:pPr>
-        <w:pStyle w:val="Bibliography"/>
-      </w:pPr>
-      <w:r>
-        <w:t xml:space="preserve">Leek, J. T., &amp; Peng, R. D. (2015). Statistics.</w:t>
-      </w:r>
-      <w:r>
-        <w:t xml:space="preserve"> </w:t>
-      </w:r>
-      <w:r>
-        <w:t xml:space="preserve">What</w:t>
-      </w:r>
-      <w:r>
-        <w:t xml:space="preserve"> </w:t>
-      </w:r>
-      <w:r>
-        <w:t xml:space="preserve">is the question?</w:t>
-      </w:r>
-      <w:r>
-        <w:t xml:space="preserve"> </w:t>
-      </w:r>
-      <w:r>
-        <w:rPr>
-          <w:iCs/>
-          <w:i/>
-        </w:rPr>
-        <w:t xml:space="preserve">Science (New York, N.Y.)</w:t>
-      </w:r>
-      <w:r>
-        <w:t xml:space="preserve">,</w:t>
-      </w:r>
-      <w:r>
-        <w:t xml:space="preserve"> </w:t>
-      </w:r>
-      <w:r>
-        <w:rPr>
-          <w:iCs/>
-          <w:i/>
-        </w:rPr>
-        <w:t xml:space="preserve">347</w:t>
-      </w:r>
-      <w:r>
-        <w:t xml:space="preserve">(6228), 1314–1315.</w:t>
-      </w:r>
-      <w:r>
-        <w:t xml:space="preserve"> </w:t>
-      </w:r>
-      <w:hyperlink r:id="rId44">
-        <w:r>
-          <w:rPr>
-            <w:rStyle w:val="Hyperlink"/>
-          </w:rPr>
-          <w:t xml:space="preserve">https://doi.org/10.1126/science.aaa6146</w:t>
-        </w:r>
-      </w:hyperlink>
-    </w:p>
-    <w:bookmarkEnd w:id="45"/>
-    <w:bookmarkStart w:id="46" w:name="ref-mukamel2022daily"/>
+    <w:bookmarkStart w:id="63" w:name="refs"/>
+    <w:bookmarkStart w:id="60" w:name="ref-mukamel2022daily"/>
     <w:p>
       <w:pPr>
         <w:pStyle w:val="Bibliography"/>
@@ -4487,8 +4393,8 @@
         <w:t xml:space="preserve">(3), e222051–e222051.</w:t>
       </w:r>
     </w:p>
-    <w:bookmarkEnd w:id="46"/>
-    <w:bookmarkStart w:id="47" w:name="ref-mukamel2023association"/>
+    <w:bookmarkEnd w:id="60"/>
+    <w:bookmarkStart w:id="61" w:name="ref-mukamel2023association"/>
     <w:p>
       <w:pPr>
         <w:pStyle w:val="Bibliography"/>
@@ -4523,8 +4429,8 @@
         <w:t xml:space="preserve">(1), e2250389–e2250389.</w:t>
       </w:r>
     </w:p>
-    <w:bookmarkEnd w:id="47"/>
-    <w:bookmarkStart w:id="48" w:name="ref-thompson2020epidemiology"/>
+    <w:bookmarkEnd w:id="61"/>
+    <w:bookmarkStart w:id="62" w:name="ref-thompson2020epidemiology"/>
     <w:p>
       <w:pPr>
         <w:pStyle w:val="Bibliography"/>
@@ -4559,9 +4465,9 @@
         <w:t xml:space="preserve">(1), 91–96.</w:t>
       </w:r>
     </w:p>
-    <w:bookmarkEnd w:id="48"/>
-    <w:bookmarkEnd w:id="49"/>
-    <w:bookmarkEnd w:id="50"/>
+    <w:bookmarkEnd w:id="62"/>
+    <w:bookmarkEnd w:id="63"/>
+    <w:bookmarkEnd w:id="64"/>
     <w:sectPr/>
   </w:body>
 </w:document>

</xml_diff>